<commit_message>
project update in project-site
</commit_message>
<xml_diff>
--- a/CV/WEB DESIGNING CV.docx
+++ b/CV/WEB DESIGNING CV.docx
@@ -657,7 +657,7 @@
     </w:p>
     <w:p>
       <w:pPr>
-        <w:spacing w:after="0" w:line="240" w:lineRule="auto"/>
+        <w:spacing w:after="0"/>
         <w:jc w:val="center"/>
         <w:rPr>
           <w:rFonts w:ascii="Ubuntu-Bold" w:hAnsi="Ubuntu-Bold" w:cs="Ubuntu-Bold"/>
@@ -681,21 +681,6 @@
         </w:rPr>
         <w:t>Projects</w:t>
       </w:r>
-    </w:p>
-    <w:p>
-      <w:pPr>
-        <w:spacing w:after="0" w:line="240" w:lineRule="auto"/>
-        <w:jc w:val="center"/>
-        <w:rPr>
-          <w:rFonts w:ascii="Ubuntu-Bold" w:hAnsi="Ubuntu-Bold" w:cs="Ubuntu-Bold"/>
-          <w:b/>
-          <w:bCs/>
-          <w:color w:val="47919A"/>
-          <w:sz w:val="28"/>
-          <w:szCs w:val="28"/>
-          <w:u w:val="single"/>
-        </w:rPr>
-      </w:pPr>
     </w:p>
     <w:p>
       <w:pPr>
@@ -1009,8 +994,8 @@
           <w:b/>
           <w:bCs/>
           <w:color w:val="47919A"/>
-          <w:sz w:val="36"/>
-          <w:szCs w:val="28"/>
+          <w:sz w:val="32"/>
+          <w:szCs w:val="32"/>
         </w:rPr>
       </w:pPr>
       <w:proofErr w:type="spellStart"/>
@@ -1020,8 +1005,8 @@
           <w:b/>
           <w:bCs/>
           <w:color w:val="47919A"/>
-          <w:sz w:val="36"/>
-          <w:szCs w:val="28"/>
+          <w:sz w:val="32"/>
+          <w:szCs w:val="32"/>
         </w:rPr>
         <w:t>Github</w:t>
       </w:r>
@@ -1032,8 +1017,8 @@
           <w:b/>
           <w:bCs/>
           <w:color w:val="47919A"/>
-          <w:sz w:val="36"/>
-          <w:szCs w:val="28"/>
+          <w:sz w:val="32"/>
+          <w:szCs w:val="32"/>
         </w:rPr>
         <w:t xml:space="preserve"> Project Link:-</w:t>
       </w:r>
@@ -1043,8 +1028,8 @@
           <w:b/>
           <w:bCs/>
           <w:color w:val="47919A"/>
-          <w:sz w:val="36"/>
-          <w:szCs w:val="28"/>
+          <w:sz w:val="32"/>
+          <w:szCs w:val="32"/>
         </w:rPr>
         <w:t xml:space="preserve"> </w:t>
       </w:r>
@@ -1059,8 +1044,8 @@
           <w:b/>
           <w:bCs/>
           <w:color w:val="47919A"/>
-          <w:sz w:val="36"/>
-          <w:szCs w:val="28"/>
+          <w:sz w:val="32"/>
+          <w:szCs w:val="32"/>
         </w:rPr>
       </w:pPr>
       <w:hyperlink r:id="rId10" w:history="1">
@@ -1069,8 +1054,8 @@
             <w:rStyle w:val="Hyperlink"/>
             <w:rFonts w:ascii="Times New Roman" w:hAnsi="Times New Roman" w:cs="Times New Roman"/>
             <w:b/>
-            <w:sz w:val="28"/>
-            <w:szCs w:val="28"/>
+            <w:sz w:val="32"/>
+            <w:szCs w:val="32"/>
           </w:rPr>
           <w:t>https://anirban962.github.io/OnlineCv/index.html</w:t>
         </w:r>
@@ -1090,8 +1075,8 @@
           <w:b/>
           <w:bCs/>
           <w:color w:val="47919A"/>
-          <w:sz w:val="36"/>
-          <w:szCs w:val="28"/>
+          <w:sz w:val="32"/>
+          <w:szCs w:val="32"/>
         </w:rPr>
       </w:pPr>
       <w:r>
@@ -1100,8 +1085,8 @@
           <w:b/>
           <w:bCs/>
           <w:color w:val="47919A"/>
-          <w:sz w:val="36"/>
-          <w:szCs w:val="28"/>
+          <w:sz w:val="32"/>
+          <w:szCs w:val="32"/>
         </w:rPr>
         <w:t xml:space="preserve">Link for Source code:- </w:t>
       </w:r>
@@ -1114,8 +1099,8 @@
         <w:rPr>
           <w:rFonts w:ascii="Times New Roman" w:hAnsi="Times New Roman" w:cs="Times New Roman"/>
           <w:b/>
-          <w:sz w:val="28"/>
-          <w:szCs w:val="28"/>
+          <w:sz w:val="32"/>
+          <w:szCs w:val="32"/>
         </w:rPr>
       </w:pPr>
       <w:hyperlink r:id="rId11" w:history="1">
@@ -1124,8 +1109,8 @@
             <w:rStyle w:val="Hyperlink"/>
             <w:rFonts w:ascii="Times New Roman" w:hAnsi="Times New Roman" w:cs="Times New Roman"/>
             <w:b/>
-            <w:sz w:val="28"/>
-            <w:szCs w:val="28"/>
+            <w:sz w:val="32"/>
+            <w:szCs w:val="32"/>
           </w:rPr>
           <w:t>https://github.com/Anirban962/OnlineCv</w:t>
         </w:r>
@@ -1145,13 +1130,15 @@
           <w:b/>
           <w:bCs/>
           <w:color w:val="47919A"/>
-          <w:sz w:val="36"/>
-          <w:szCs w:val="28"/>
+          <w:sz w:val="32"/>
+          <w:szCs w:val="32"/>
         </w:rPr>
       </w:pPr>
       <w:r>
         <w:rPr>
           <w:noProof/>
+          <w:sz w:val="32"/>
+          <w:szCs w:val="32"/>
         </w:rPr>
         <w:pict>
           <v:shape id="_x0000_s1043" type="#_x0000_t32" style="position:absolute;left:0;text-align:left;margin-left:-83.25pt;margin-top:20.2pt;width:652.5pt;height:3pt;flip:y;z-index:251658240" o:connectortype="straight" strokecolor="#f2f2f2 [3041]" strokeweight="3pt">
@@ -1165,8 +1152,8 @@
           <w:b/>
           <w:bCs/>
           <w:color w:val="47919A"/>
-          <w:sz w:val="36"/>
-          <w:szCs w:val="28"/>
+          <w:sz w:val="32"/>
+          <w:szCs w:val="32"/>
         </w:rPr>
         <w:t xml:space="preserve">Skills Used:- </w:t>
       </w:r>
@@ -1176,8 +1163,8 @@
           <w:b/>
           <w:bCs/>
           <w:color w:val="47919A"/>
-          <w:sz w:val="36"/>
-          <w:szCs w:val="28"/>
+          <w:sz w:val="32"/>
+          <w:szCs w:val="32"/>
         </w:rPr>
         <w:t xml:space="preserve"> </w:t>
       </w:r>
@@ -1187,8 +1174,8 @@
           <w:b/>
           <w:bCs/>
           <w:color w:val="47919A"/>
-          <w:sz w:val="36"/>
-          <w:szCs w:val="28"/>
+          <w:sz w:val="32"/>
+          <w:szCs w:val="32"/>
         </w:rPr>
         <w:t>Html5, Css3, Responsive, Bootstrap</w:t>
       </w:r>
@@ -1205,17 +1192,17 @@
         <w:rPr>
           <w:rFonts w:ascii="Times New Roman" w:hAnsi="Times New Roman" w:cs="Times New Roman"/>
           <w:b/>
-          <w:sz w:val="36"/>
-          <w:szCs w:val="28"/>
-          <w:u w:val="single"/>
-        </w:rPr>
-      </w:pPr>
-      <w:r>
-        <w:rPr>
-          <w:rFonts w:ascii="Times New Roman" w:hAnsi="Times New Roman" w:cs="Times New Roman"/>
-          <w:b/>
-          <w:sz w:val="36"/>
-          <w:szCs w:val="28"/>
+          <w:sz w:val="32"/>
+          <w:szCs w:val="32"/>
+          <w:u w:val="single"/>
+        </w:rPr>
+      </w:pPr>
+      <w:r>
+        <w:rPr>
+          <w:rFonts w:ascii="Times New Roman" w:hAnsi="Times New Roman" w:cs="Times New Roman"/>
+          <w:b/>
+          <w:sz w:val="32"/>
+          <w:szCs w:val="32"/>
           <w:u w:val="single"/>
         </w:rPr>
         <w:t>Project on Corona Virus</w:t>
@@ -1234,8 +1221,8 @@
           <w:rFonts w:ascii="Times New Roman" w:hAnsi="Times New Roman" w:cs="Times New Roman"/>
           <w:b/>
           <w:i/>
-          <w:sz w:val="36"/>
-          <w:szCs w:val="28"/>
+          <w:sz w:val="32"/>
+          <w:szCs w:val="32"/>
           <w:u w:val="single"/>
         </w:rPr>
       </w:pPr>
@@ -1244,8 +1231,8 @@
           <w:rFonts w:ascii="Times New Roman" w:hAnsi="Times New Roman" w:cs="Times New Roman"/>
           <w:b/>
           <w:i/>
-          <w:sz w:val="36"/>
-          <w:szCs w:val="28"/>
+          <w:sz w:val="32"/>
+          <w:szCs w:val="32"/>
           <w:u w:val="single"/>
         </w:rPr>
         <w:t>Link for Source code</w:t>
@@ -1263,8 +1250,8 @@
         <w:rPr>
           <w:rFonts w:ascii="Times New Roman" w:hAnsi="Times New Roman" w:cs="Times New Roman"/>
           <w:b/>
-          <w:sz w:val="36"/>
-          <w:szCs w:val="28"/>
+          <w:sz w:val="32"/>
+          <w:szCs w:val="32"/>
         </w:rPr>
       </w:pPr>
       <w:hyperlink r:id="rId12" w:history="1">
@@ -1273,8 +1260,8 @@
             <w:rStyle w:val="Hyperlink"/>
             <w:rFonts w:ascii="Times New Roman" w:hAnsi="Times New Roman" w:cs="Times New Roman"/>
             <w:b/>
-            <w:sz w:val="36"/>
-            <w:szCs w:val="28"/>
+            <w:sz w:val="32"/>
+            <w:szCs w:val="32"/>
           </w:rPr>
           <w:t>https://github.com/Anirban962/Covid19_FE</w:t>
         </w:r>
@@ -1283,8 +1270,8 @@
         <w:rPr>
           <w:rFonts w:ascii="Times New Roman" w:hAnsi="Times New Roman" w:cs="Times New Roman"/>
           <w:b/>
-          <w:sz w:val="36"/>
-          <w:szCs w:val="28"/>
+          <w:sz w:val="32"/>
+          <w:szCs w:val="32"/>
         </w:rPr>
         <w:t xml:space="preserve">  </w:t>
       </w:r>
@@ -1292,8 +1279,8 @@
         <w:rPr>
           <w:rFonts w:ascii="Times New Roman" w:hAnsi="Times New Roman" w:cs="Times New Roman"/>
           <w:b/>
-          <w:sz w:val="36"/>
-          <w:szCs w:val="28"/>
+          <w:sz w:val="32"/>
+          <w:szCs w:val="32"/>
         </w:rPr>
         <w:tab/>
       </w:r>
@@ -1310,8 +1297,8 @@
         <w:rPr>
           <w:rFonts w:ascii="Times New Roman" w:hAnsi="Times New Roman" w:cs="Times New Roman"/>
           <w:b/>
-          <w:sz w:val="36"/>
-          <w:szCs w:val="28"/>
+          <w:sz w:val="32"/>
+          <w:szCs w:val="32"/>
         </w:rPr>
       </w:pPr>
       <w:r>
@@ -1319,8 +1306,8 @@
           <w:rFonts w:ascii="Times New Roman" w:hAnsi="Times New Roman" w:cs="Times New Roman"/>
           <w:b/>
           <w:noProof/>
-          <w:sz w:val="28"/>
-          <w:szCs w:val="28"/>
+          <w:sz w:val="32"/>
+          <w:szCs w:val="32"/>
         </w:rPr>
         <w:pict>
           <v:shape id="_x0000_s1044" type="#_x0000_t32" style="position:absolute;left:0;text-align:left;margin-left:-111.75pt;margin-top:22.5pt;width:652.5pt;height:3pt;flip:y;z-index:251678720" o:connectortype="straight" strokecolor="#f2f2f2 [3041]" strokeweight="3pt">
@@ -1333,8 +1320,8 @@
           <w:rFonts w:ascii="Times New Roman" w:hAnsi="Times New Roman" w:cs="Times New Roman"/>
           <w:b/>
           <w:i/>
-          <w:sz w:val="36"/>
-          <w:szCs w:val="28"/>
+          <w:sz w:val="32"/>
+          <w:szCs w:val="32"/>
           <w:u w:val="single"/>
         </w:rPr>
         <w:t>Skills Used</w:t>
@@ -1345,8 +1332,8 @@
           <w:rFonts w:ascii="Times New Roman" w:hAnsi="Times New Roman" w:cs="Times New Roman"/>
           <w:b/>
           <w:i/>
-          <w:sz w:val="36"/>
-          <w:szCs w:val="28"/>
+          <w:sz w:val="32"/>
+          <w:szCs w:val="32"/>
           <w:u w:val="single"/>
         </w:rPr>
         <w:t>:-</w:t>
@@ -1356,8 +1343,8 @@
         <w:rPr>
           <w:rFonts w:ascii="Times New Roman" w:hAnsi="Times New Roman" w:cs="Times New Roman"/>
           <w:b/>
-          <w:sz w:val="36"/>
-          <w:szCs w:val="28"/>
+          <w:sz w:val="32"/>
+          <w:szCs w:val="32"/>
         </w:rPr>
         <w:t xml:space="preserve">  Html5, Css3, JavaScript</w:t>
       </w:r>
@@ -1365,57 +1352,174 @@
         <w:rPr>
           <w:rFonts w:ascii="Times New Roman" w:hAnsi="Times New Roman" w:cs="Times New Roman"/>
           <w:b/>
-          <w:sz w:val="36"/>
-          <w:szCs w:val="28"/>
-        </w:rPr>
-        <w:t xml:space="preserve">, </w:t>
-      </w:r>
-      <w:r>
-        <w:rPr>
-          <w:rFonts w:ascii="Times New Roman" w:hAnsi="Times New Roman" w:cs="Times New Roman"/>
-          <w:b/>
-          <w:sz w:val="36"/>
-          <w:szCs w:val="28"/>
-        </w:rPr>
-        <w:t>Responsive</w:t>
-      </w:r>
-      <w:r>
-        <w:rPr>
-          <w:rFonts w:ascii="Times New Roman" w:hAnsi="Times New Roman" w:cs="Times New Roman"/>
-          <w:b/>
-          <w:sz w:val="36"/>
-          <w:szCs w:val="28"/>
+          <w:sz w:val="32"/>
+          <w:szCs w:val="32"/>
+        </w:rPr>
+        <w:t>, Responsive</w:t>
+      </w:r>
+      <w:r>
+        <w:rPr>
+          <w:rFonts w:ascii="Times New Roman" w:hAnsi="Times New Roman" w:cs="Times New Roman"/>
+          <w:b/>
+          <w:sz w:val="32"/>
+          <w:szCs w:val="32"/>
         </w:rPr>
         <w:t>.</w:t>
       </w:r>
     </w:p>
     <w:p>
       <w:pPr>
+        <w:pStyle w:val="ListParagraph"/>
+        <w:numPr>
+          <w:ilvl w:val="0"/>
+          <w:numId w:val="3"/>
+        </w:numPr>
+        <w:spacing w:after="0"/>
+        <w:rPr>
+          <w:rFonts w:ascii="Times New Roman" w:hAnsi="Times New Roman" w:cs="Times New Roman"/>
+          <w:b/>
+          <w:i/>
+          <w:sz w:val="32"/>
+          <w:szCs w:val="32"/>
+          <w:u w:val="single"/>
+        </w:rPr>
+      </w:pPr>
+      <w:r>
+        <w:rPr>
+          <w:rFonts w:ascii="Times New Roman" w:hAnsi="Times New Roman" w:cs="Times New Roman"/>
+          <w:b/>
+          <w:sz w:val="32"/>
+          <w:szCs w:val="32"/>
+          <w:u w:val="single"/>
+        </w:rPr>
+        <w:t>Project on Online Paying Guest</w:t>
+      </w:r>
+    </w:p>
+    <w:p>
+      <w:pPr>
+        <w:pStyle w:val="ListParagraph"/>
+        <w:numPr>
+          <w:ilvl w:val="0"/>
+          <w:numId w:val="8"/>
+        </w:numPr>
         <w:spacing w:after="0" w:line="240" w:lineRule="auto"/>
         <w:jc w:val="both"/>
         <w:rPr>
           <w:rFonts w:ascii="Times New Roman" w:hAnsi="Times New Roman" w:cs="Times New Roman"/>
           <w:b/>
           <w:i/>
-          <w:sz w:val="28"/>
-          <w:szCs w:val="28"/>
-          <w:u w:val="single"/>
-        </w:rPr>
-      </w:pPr>
-    </w:p>
-    <w:p>
-      <w:pPr>
+          <w:sz w:val="32"/>
+          <w:szCs w:val="32"/>
+          <w:u w:val="single"/>
+        </w:rPr>
+      </w:pPr>
+      <w:r>
+        <w:rPr>
+          <w:rFonts w:ascii="Times New Roman" w:hAnsi="Times New Roman" w:cs="Times New Roman"/>
+          <w:b/>
+          <w:i/>
+          <w:sz w:val="32"/>
+          <w:szCs w:val="32"/>
+          <w:u w:val="single"/>
+        </w:rPr>
+        <w:t>Link for Source code</w:t>
+      </w:r>
+    </w:p>
+    <w:p>
+      <w:pPr>
+        <w:pStyle w:val="ListParagraph"/>
+        <w:numPr>
+          <w:ilvl w:val="0"/>
+          <w:numId w:val="8"/>
+        </w:numPr>
         <w:spacing w:after="0" w:line="240" w:lineRule="auto"/>
         <w:jc w:val="both"/>
         <w:rPr>
           <w:rFonts w:ascii="Times New Roman" w:hAnsi="Times New Roman" w:cs="Times New Roman"/>
           <w:b/>
           <w:i/>
-          <w:sz w:val="28"/>
-          <w:szCs w:val="28"/>
-          <w:u w:val="single"/>
-        </w:rPr>
-      </w:pPr>
+          <w:sz w:val="32"/>
+          <w:szCs w:val="32"/>
+          <w:u w:val="single"/>
+        </w:rPr>
+      </w:pPr>
+      <w:hyperlink r:id="rId13" w:history="1">
+        <w:r>
+          <w:rPr>
+            <w:rStyle w:val="Hyperlink"/>
+            <w:rFonts w:ascii="Times New Roman" w:hAnsi="Times New Roman" w:cs="Times New Roman"/>
+            <w:b/>
+            <w:i/>
+            <w:sz w:val="32"/>
+            <w:szCs w:val="32"/>
+          </w:rPr>
+          <w:t>https://github.com/Anirban962/Online-PG</w:t>
+        </w:r>
+      </w:hyperlink>
+    </w:p>
+    <w:p>
+      <w:pPr>
+        <w:pStyle w:val="ListParagraph"/>
+        <w:numPr>
+          <w:ilvl w:val="0"/>
+          <w:numId w:val="8"/>
+        </w:numPr>
+        <w:spacing w:after="0"/>
+        <w:jc w:val="both"/>
+        <w:rPr>
+          <w:rFonts w:ascii="Ubuntu-Bold" w:hAnsi="Ubuntu-Bold" w:cs="Ubuntu-Bold"/>
+          <w:b/>
+          <w:bCs/>
+          <w:color w:val="47919A"/>
+          <w:sz w:val="32"/>
+          <w:szCs w:val="32"/>
+        </w:rPr>
+      </w:pPr>
+      <w:r>
+        <w:rPr>
+          <w:noProof/>
+          <w:sz w:val="32"/>
+          <w:szCs w:val="32"/>
+        </w:rPr>
+        <w:pict>
+          <v:shape id="_x0000_s1046" type="#_x0000_t32" style="position:absolute;left:0;text-align:left;margin-left:-83.25pt;margin-top:20.2pt;width:652.5pt;height:3pt;flip:y;z-index:251680768" o:connectortype="straight" strokecolor="#f2f2f2 [3041]" strokeweight="3pt">
+            <v:shadow type="perspective" color="#3f3151 [1607]" opacity=".5" offset="1pt" offset2="-1pt"/>
+          </v:shape>
+        </w:pict>
+      </w:r>
+      <w:r>
+        <w:rPr>
+          <w:rFonts w:ascii="Ubuntu-Bold" w:hAnsi="Ubuntu-Bold" w:cs="Ubuntu-Bold"/>
+          <w:b/>
+          <w:bCs/>
+          <w:color w:val="47919A"/>
+          <w:sz w:val="32"/>
+          <w:szCs w:val="32"/>
+        </w:rPr>
+        <w:t xml:space="preserve">Skills Used:-  </w:t>
+      </w:r>
+      <w:r>
+        <w:rPr>
+          <w:rFonts w:ascii="Ubuntu-Bold" w:hAnsi="Ubuntu-Bold" w:cs="Ubuntu-Bold"/>
+          <w:b/>
+          <w:bCs/>
+          <w:color w:val="47919A"/>
+          <w:sz w:val="32"/>
+          <w:szCs w:val="32"/>
+        </w:rPr>
+        <w:t>Html5, Css3,</w:t>
+      </w:r>
+      <w:r>
+        <w:rPr>
+          <w:rFonts w:ascii="Ubuntu-Bold" w:hAnsi="Ubuntu-Bold" w:cs="Ubuntu-Bold"/>
+          <w:b/>
+          <w:bCs/>
+          <w:color w:val="47919A"/>
+          <w:sz w:val="32"/>
+          <w:szCs w:val="32"/>
+        </w:rPr>
+        <w:t xml:space="preserve"> Bootstrap</w:t>
+      </w:r>
     </w:p>
     <w:p>
       <w:pPr>
@@ -1424,24 +1528,8 @@
         <w:rPr>
           <w:rFonts w:ascii="Times New Roman" w:hAnsi="Times New Roman" w:cs="Times New Roman"/>
           <w:b/>
-          <w:i/>
-          <w:sz w:val="28"/>
-          <w:szCs w:val="28"/>
-          <w:u w:val="single"/>
-        </w:rPr>
-      </w:pPr>
-    </w:p>
-    <w:p>
-      <w:pPr>
-        <w:spacing w:after="0" w:line="240" w:lineRule="auto"/>
-        <w:jc w:val="both"/>
-        <w:rPr>
-          <w:rFonts w:ascii="Times New Roman" w:hAnsi="Times New Roman" w:cs="Times New Roman"/>
-          <w:b/>
-          <w:i/>
-          <w:sz w:val="28"/>
-          <w:szCs w:val="28"/>
-          <w:u w:val="single"/>
+          <w:sz w:val="28"/>
+          <w:szCs w:val="28"/>
         </w:rPr>
       </w:pPr>
     </w:p>
@@ -4022,6 +4110,119 @@
     </w:lvl>
   </w:abstractNum>
   <w:abstractNum w:abstractNumId="2">
+    <w:nsid w:val="28626D52"/>
+    <w:multiLevelType w:val="hybridMultilevel"/>
+    <w:tmpl w:val="47F0471A"/>
+    <w:lvl w:ilvl="0" w:tplc="0409000B">
+      <w:start w:val="1"/>
+      <w:numFmt w:val="bullet"/>
+      <w:lvlText w:val=""/>
+      <w:lvlJc w:val="left"/>
+      <w:pPr>
+        <w:ind w:left="720" w:hanging="360"/>
+      </w:pPr>
+      <w:rPr>
+        <w:rFonts w:ascii="Wingdings" w:hAnsi="Wingdings" w:hint="default"/>
+      </w:rPr>
+    </w:lvl>
+    <w:lvl w:ilvl="1" w:tplc="04090003" w:tentative="1">
+      <w:start w:val="1"/>
+      <w:numFmt w:val="bullet"/>
+      <w:lvlText w:val="o"/>
+      <w:lvlJc w:val="left"/>
+      <w:pPr>
+        <w:ind w:left="1440" w:hanging="360"/>
+      </w:pPr>
+      <w:rPr>
+        <w:rFonts w:ascii="Courier New" w:hAnsi="Courier New" w:cs="Courier New" w:hint="default"/>
+      </w:rPr>
+    </w:lvl>
+    <w:lvl w:ilvl="2" w:tplc="04090005" w:tentative="1">
+      <w:start w:val="1"/>
+      <w:numFmt w:val="bullet"/>
+      <w:lvlText w:val=""/>
+      <w:lvlJc w:val="left"/>
+      <w:pPr>
+        <w:ind w:left="2160" w:hanging="360"/>
+      </w:pPr>
+      <w:rPr>
+        <w:rFonts w:ascii="Wingdings" w:hAnsi="Wingdings" w:hint="default"/>
+      </w:rPr>
+    </w:lvl>
+    <w:lvl w:ilvl="3" w:tplc="04090001" w:tentative="1">
+      <w:start w:val="1"/>
+      <w:numFmt w:val="bullet"/>
+      <w:lvlText w:val=""/>
+      <w:lvlJc w:val="left"/>
+      <w:pPr>
+        <w:ind w:left="2880" w:hanging="360"/>
+      </w:pPr>
+      <w:rPr>
+        <w:rFonts w:ascii="Symbol" w:hAnsi="Symbol" w:hint="default"/>
+      </w:rPr>
+    </w:lvl>
+    <w:lvl w:ilvl="4" w:tplc="04090003" w:tentative="1">
+      <w:start w:val="1"/>
+      <w:numFmt w:val="bullet"/>
+      <w:lvlText w:val="o"/>
+      <w:lvlJc w:val="left"/>
+      <w:pPr>
+        <w:ind w:left="3600" w:hanging="360"/>
+      </w:pPr>
+      <w:rPr>
+        <w:rFonts w:ascii="Courier New" w:hAnsi="Courier New" w:cs="Courier New" w:hint="default"/>
+      </w:rPr>
+    </w:lvl>
+    <w:lvl w:ilvl="5" w:tplc="04090005" w:tentative="1">
+      <w:start w:val="1"/>
+      <w:numFmt w:val="bullet"/>
+      <w:lvlText w:val=""/>
+      <w:lvlJc w:val="left"/>
+      <w:pPr>
+        <w:ind w:left="4320" w:hanging="360"/>
+      </w:pPr>
+      <w:rPr>
+        <w:rFonts w:ascii="Wingdings" w:hAnsi="Wingdings" w:hint="default"/>
+      </w:rPr>
+    </w:lvl>
+    <w:lvl w:ilvl="6" w:tplc="04090001" w:tentative="1">
+      <w:start w:val="1"/>
+      <w:numFmt w:val="bullet"/>
+      <w:lvlText w:val=""/>
+      <w:lvlJc w:val="left"/>
+      <w:pPr>
+        <w:ind w:left="5040" w:hanging="360"/>
+      </w:pPr>
+      <w:rPr>
+        <w:rFonts w:ascii="Symbol" w:hAnsi="Symbol" w:hint="default"/>
+      </w:rPr>
+    </w:lvl>
+    <w:lvl w:ilvl="7" w:tplc="04090003" w:tentative="1">
+      <w:start w:val="1"/>
+      <w:numFmt w:val="bullet"/>
+      <w:lvlText w:val="o"/>
+      <w:lvlJc w:val="left"/>
+      <w:pPr>
+        <w:ind w:left="5760" w:hanging="360"/>
+      </w:pPr>
+      <w:rPr>
+        <w:rFonts w:ascii="Courier New" w:hAnsi="Courier New" w:cs="Courier New" w:hint="default"/>
+      </w:rPr>
+    </w:lvl>
+    <w:lvl w:ilvl="8" w:tplc="04090005" w:tentative="1">
+      <w:start w:val="1"/>
+      <w:numFmt w:val="bullet"/>
+      <w:lvlText w:val=""/>
+      <w:lvlJc w:val="left"/>
+      <w:pPr>
+        <w:ind w:left="6480" w:hanging="360"/>
+      </w:pPr>
+      <w:rPr>
+        <w:rFonts w:ascii="Wingdings" w:hAnsi="Wingdings" w:hint="default"/>
+      </w:rPr>
+    </w:lvl>
+  </w:abstractNum>
+  <w:abstractNum w:abstractNumId="3">
     <w:nsid w:val="62412332"/>
     <w:multiLevelType w:val="hybridMultilevel"/>
     <w:tmpl w:val="BD3E8444"/>
@@ -4134,10 +4335,10 @@
       </w:rPr>
     </w:lvl>
   </w:abstractNum>
-  <w:abstractNum w:abstractNumId="3">
+  <w:abstractNum w:abstractNumId="4">
     <w:nsid w:val="685B3377"/>
     <w:multiLevelType w:val="hybridMultilevel"/>
-    <w:tmpl w:val="C6C045C2"/>
+    <w:tmpl w:val="6CBA9392"/>
     <w:lvl w:ilvl="0" w:tplc="04090001">
       <w:start w:val="1"/>
       <w:numFmt w:val="bullet"/>
@@ -4223,7 +4424,7 @@
       </w:pPr>
     </w:lvl>
   </w:abstractNum>
-  <w:abstractNum w:abstractNumId="4">
+  <w:abstractNum w:abstractNumId="5">
     <w:nsid w:val="73113328"/>
     <w:multiLevelType w:val="hybridMultilevel"/>
     <w:tmpl w:val="924AC072"/>
@@ -4336,7 +4537,7 @@
       </w:rPr>
     </w:lvl>
   </w:abstractNum>
-  <w:abstractNum w:abstractNumId="5">
+  <w:abstractNum w:abstractNumId="6">
     <w:nsid w:val="7EC3639A"/>
     <w:multiLevelType w:val="hybridMultilevel"/>
     <w:tmpl w:val="BD42258C"/>
@@ -4449,7 +4650,7 @@
       </w:rPr>
     </w:lvl>
   </w:abstractNum>
-  <w:abstractNum w:abstractNumId="6">
+  <w:abstractNum w:abstractNumId="7">
     <w:nsid w:val="7FEC4E2A"/>
     <w:multiLevelType w:val="hybridMultilevel"/>
     <w:tmpl w:val="AEB4E0F6"/>
@@ -4563,25 +4764,28 @@
     </w:lvl>
   </w:abstractNum>
   <w:num w:numId="1">
-    <w:abstractNumId w:val="5"/>
+    <w:abstractNumId w:val="6"/>
   </w:num>
   <w:num w:numId="2">
-    <w:abstractNumId w:val="6"/>
+    <w:abstractNumId w:val="7"/>
   </w:num>
   <w:num w:numId="3">
-    <w:abstractNumId w:val="3"/>
+    <w:abstractNumId w:val="4"/>
   </w:num>
   <w:num w:numId="4">
     <w:abstractNumId w:val="1"/>
   </w:num>
   <w:num w:numId="5">
-    <w:abstractNumId w:val="4"/>
+    <w:abstractNumId w:val="5"/>
   </w:num>
   <w:num w:numId="6">
-    <w:abstractNumId w:val="2"/>
+    <w:abstractNumId w:val="3"/>
   </w:num>
   <w:num w:numId="7">
     <w:abstractNumId w:val="0"/>
+  </w:num>
+  <w:num w:numId="8">
+    <w:abstractNumId w:val="2"/>
   </w:num>
 </w:numbering>
 </file>
@@ -5152,7 +5356,7 @@
 </file>
 
 <file path=customXml/itemProps1.xml><?xml version="1.0" encoding="utf-8"?>
-<ds:datastoreItem xmlns:ds="http://schemas.openxmlformats.org/officeDocument/2006/customXml" ds:itemID="{1BF000E5-45A2-42A1-AC5C-82D56A3EE453}">
+<ds:datastoreItem xmlns:ds="http://schemas.openxmlformats.org/officeDocument/2006/customXml" ds:itemID="{F7C1971D-5C80-4BE4-912B-F86753CF0F10}">
   <ds:schemaRefs>
     <ds:schemaRef ds:uri="http://schemas.openxmlformats.org/officeDocument/2006/bibliography"/>
   </ds:schemaRefs>

</xml_diff>